<commit_message>
se quito el chiquito barco
</commit_message>
<xml_diff>
--- a/el maldito barco.docx
+++ b/el maldito barco.docx
@@ -12,18 +12,15 @@
         <w:t xml:space="preserve"> una vez un barco chiquito</w:t>
       </w:r>
       <w:r>
-        <w:t>, había una vez un chiquito barco</w:t>
+        <w:t xml:space="preserve">, </w:t>
       </w:r>
-      <w:r>
-        <w:t>,</w:t>
-      </w:r>
+      <w:bookmarkStart w:id="0" w:name="_GoBack"/>
+      <w:bookmarkEnd w:id="0"/>
     </w:p>
     <w:p>
       <w:r>
         <w:t>“Todos somos machos, hasta que la cucaracha vuela”:</w:t>
       </w:r>
-      <w:bookmarkStart w:id="0" w:name="_GoBack"/>
-      <w:bookmarkEnd w:id="0"/>
     </w:p>
     <w:p>
       <w:r>

</xml_diff>